<commit_message>
more writing more structure
</commit_message>
<xml_diff>
--- a/Assignment-1-Delta-proposal.docx
+++ b/Assignment-1-Delta-proposal.docx
@@ -1454,79 +1454,26 @@
       <w:bookmarkEnd w:id="8"/>
       <w:r>
         <w:lastRenderedPageBreak/>
-        <w:t>Problem/Opportunity Statement</w:t>
+        <w:t>Business Strategy</w:t>
       </w:r>
     </w:p>
     <w:p>
       <w:pPr>
         <w:rPr>
-          <w:i/>
+          <w:iCs/>
         </w:rPr>
       </w:pPr>
       <w:r>
         <w:rPr>
-          <w:i/>
+          <w:iCs/>
         </w:rPr>
-        <w:t>Get people to clearly understand and appreciate the fundamental item you’re trying to solve. “Problem” works best if you’re looking to improve a currently poor situation. “Opportunity” works best if you’re looking to expand or generate a good situation.</w:t>
-      </w:r>
-    </w:p>
-    <w:p>
-      <w:pPr>
+        <w:t>Increase the efficiency of Delta’s utilization of resources</w:t>
+      </w:r>
+      <w:r>
         <w:rPr>
-          <w:i/>
+          <w:iCs/>
         </w:rPr>
-      </w:pPr>
-    </w:p>
-    <w:p>
-      <w:pPr>
-        <w:pStyle w:val="Heading2"/>
-      </w:pPr>
-      <w:bookmarkStart w:id="9" w:name="_toj33paj4qcp" w:colFirst="0" w:colLast="0"/>
-      <w:bookmarkEnd w:id="9"/>
-      <w:r>
-        <w:t>Market Background [optional]</w:t>
-      </w:r>
-    </w:p>
-    <w:p>
-      <w:pPr>
-        <w:rPr>
-          <w:i/>
-        </w:rPr>
-      </w:pPr>
-      <w:r>
-        <w:rPr>
-          <w:i/>
-        </w:rPr>
-        <w:t>Think of the intended audience. Do they need to understand the broader market situation? Or are they already experts in this field?</w:t>
-      </w:r>
-    </w:p>
-    <w:p>
-      <w:pPr>
-        <w:rPr>
-          <w:i/>
-        </w:rPr>
-      </w:pPr>
-    </w:p>
-    <w:p>
-      <w:pPr>
-        <w:numPr>
-          <w:ilvl w:val="0"/>
-          <w:numId w:val="6"/>
-        </w:numPr>
-      </w:pPr>
-      <w:r>
-        <w:t>What is the overall market being served?</w:t>
-      </w:r>
-    </w:p>
-    <w:p>
-      <w:pPr>
-        <w:numPr>
-          <w:ilvl w:val="0"/>
-          <w:numId w:val="6"/>
-        </w:numPr>
-      </w:pPr>
-      <w:r>
-        <w:t>What are relevant recent or upcoming trends?</w:t>
+        <w:t>.</w:t>
       </w:r>
     </w:p>
     <w:p>
@@ -1536,279 +1483,285 @@
           <w:i/>
         </w:rPr>
       </w:pPr>
-      <w:bookmarkStart w:id="10" w:name="_bllaijbpt7n0" w:colFirst="0" w:colLast="0"/>
+      <w:bookmarkStart w:id="9" w:name="_bllaijbpt7n0" w:colFirst="0" w:colLast="0"/>
+      <w:bookmarkEnd w:id="9"/>
+      <w:r>
+        <w:t xml:space="preserve">Potential </w:t>
+      </w:r>
+      <w:r>
+        <w:t>Initiatives</w:t>
+      </w:r>
+    </w:p>
+    <w:p>
+      <w:pPr>
+        <w:numPr>
+          <w:ilvl w:val="0"/>
+          <w:numId w:val="9"/>
+        </w:numPr>
+      </w:pPr>
+      <w:r>
+        <w:t>Increase fuel efficiency of fleet by 2%</w:t>
+      </w:r>
+    </w:p>
+    <w:p>
+      <w:pPr>
+        <w:numPr>
+          <w:ilvl w:val="0"/>
+          <w:numId w:val="9"/>
+        </w:numPr>
+      </w:pPr>
+      <w:r>
+        <w:t xml:space="preserve">Increase the use of self-service kiosks to decrease the </w:t>
+      </w:r>
+      <w:proofErr w:type="gramStart"/>
+      <w:r>
+        <w:t>in person</w:t>
+      </w:r>
+      <w:proofErr w:type="gramEnd"/>
+      <w:r>
+        <w:t xml:space="preserve"> service costs by 10%</w:t>
+      </w:r>
+    </w:p>
+    <w:p>
+      <w:pPr>
+        <w:numPr>
+          <w:ilvl w:val="0"/>
+          <w:numId w:val="9"/>
+        </w:numPr>
+      </w:pPr>
+      <w:r>
+        <w:t>Decrease the number of arrival/departure delay indicators (30+ min) by 10%</w:t>
+      </w:r>
+    </w:p>
+    <w:p>
+      <w:pPr>
+        <w:pStyle w:val="Heading2"/>
+      </w:pPr>
+      <w:bookmarkStart w:id="10" w:name="_d1fsix5ykmv2" w:colFirst="0" w:colLast="0"/>
       <w:bookmarkEnd w:id="10"/>
       <w:r>
-        <w:t>Problem Definition / Market Opportunity</w:t>
-      </w:r>
-    </w:p>
-    <w:p>
-      <w:pPr>
+        <w:t>Key Entities</w:t>
+      </w:r>
+    </w:p>
+    <w:p>
+      <w:pPr>
+        <w:pStyle w:val="ListParagraph"/>
+        <w:numPr>
+          <w:ilvl w:val="0"/>
+          <w:numId w:val="13"/>
+        </w:numPr>
+      </w:pPr>
+      <w:r>
+        <w:t xml:space="preserve">Investor Relations </w:t>
+      </w:r>
+    </w:p>
+    <w:p>
+      <w:pPr>
+        <w:pStyle w:val="ListParagraph"/>
+        <w:numPr>
+          <w:ilvl w:val="0"/>
+          <w:numId w:val="13"/>
+        </w:numPr>
+      </w:pPr>
+      <w:r>
+        <w:t>Network Planning</w:t>
+      </w:r>
+    </w:p>
+    <w:p>
+      <w:pPr>
+        <w:pStyle w:val="ListParagraph"/>
+        <w:numPr>
+          <w:ilvl w:val="0"/>
+          <w:numId w:val="13"/>
+        </w:numPr>
+      </w:pPr>
+      <w:r>
+        <w:t>Supply chain management and fleet</w:t>
+      </w:r>
+    </w:p>
+    <w:p>
+      <w:pPr>
+        <w:pStyle w:val="ListParagraph"/>
+        <w:numPr>
+          <w:ilvl w:val="0"/>
+          <w:numId w:val="13"/>
+        </w:numPr>
+      </w:pPr>
+      <w:r>
+        <w:t>HR innovation and workforce technology</w:t>
+      </w:r>
+    </w:p>
+    <w:p>
+      <w:pPr>
+        <w:pStyle w:val="ListParagraph"/>
+        <w:numPr>
+          <w:ilvl w:val="0"/>
+          <w:numId w:val="13"/>
+        </w:numPr>
+      </w:pPr>
+      <w:r>
+        <w:t>Customers</w:t>
+      </w:r>
+    </w:p>
+    <w:p>
+      <w:pPr>
+        <w:pStyle w:val="Heading1"/>
+      </w:pPr>
+      <w:bookmarkStart w:id="11" w:name="_mboknccw5hxt" w:colFirst="0" w:colLast="0"/>
+      <w:bookmarkEnd w:id="11"/>
+      <w:r>
+        <w:br w:type="page"/>
+      </w:r>
+    </w:p>
+    <w:p>
+      <w:pPr>
+        <w:pStyle w:val="Heading1"/>
+      </w:pPr>
+      <w:bookmarkStart w:id="12" w:name="_kgj0at8yt9p6" w:colFirst="0" w:colLast="0"/>
+      <w:bookmarkEnd w:id="12"/>
+      <w:r>
+        <w:lastRenderedPageBreak/>
+        <w:t>Financial Drivers</w:t>
+      </w:r>
+    </w:p>
+    <w:p>
+      <w:pPr>
+        <w:rPr>
+          <w:iCs/>
+        </w:rPr>
+      </w:pPr>
+      <w:r>
+        <w:rPr>
+          <w:iCs/>
+        </w:rPr>
+        <w:t xml:space="preserve">We’ve included 11 use cases that we believe will be financial drivers to achieve our </w:t>
+      </w:r>
+      <w:r>
         <w:rPr>
           <w:i/>
         </w:rPr>
-      </w:pPr>
+        <w:t>P</w:t>
+      </w:r>
       <w:r>
         <w:rPr>
           <w:i/>
         </w:rPr>
-        <w:t>What is the underlying problem we are trying to solve? / What is the underlying opportunity that we are trying to develop?</w:t>
-      </w:r>
-    </w:p>
-    <w:p>
-      <w:pPr>
+        <w:t xml:space="preserve">otential </w:t>
+      </w:r>
+      <w:r>
         <w:rPr>
           <w:i/>
         </w:rPr>
-      </w:pPr>
-    </w:p>
-    <w:p>
-      <w:pPr>
-        <w:numPr>
-          <w:ilvl w:val="0"/>
-          <w:numId w:val="9"/>
-        </w:numPr>
-      </w:pPr>
-      <w:r>
-        <w:t>Remember the true underlying problem usually differs from the presenting asks.</w:t>
-      </w:r>
-    </w:p>
-    <w:p>
-      <w:pPr>
-        <w:numPr>
-          <w:ilvl w:val="0"/>
-          <w:numId w:val="9"/>
-        </w:numPr>
-      </w:pPr>
-      <w:r>
-        <w:t>List out the high-level questions that the team will investigate during the project.</w:t>
-      </w:r>
-    </w:p>
-    <w:p>
-      <w:pPr>
-        <w:pStyle w:val="Heading2"/>
-      </w:pPr>
-      <w:bookmarkStart w:id="11" w:name="_d1fsix5ykmv2" w:colFirst="0" w:colLast="0"/>
-      <w:bookmarkEnd w:id="11"/>
-      <w:r>
-        <w:t>Stakeholders</w:t>
-      </w:r>
-    </w:p>
-    <w:p>
-      <w:pPr>
+        <w:t>I</w:t>
+      </w:r>
+      <w:r>
         <w:rPr>
           <w:i/>
         </w:rPr>
-      </w:pPr>
+        <w:t>nitiatives</w:t>
+      </w:r>
       <w:r>
         <w:rPr>
-          <w:i/>
+          <w:iCs/>
         </w:rPr>
-        <w:t>A stakeholder is anyone who is impacted by the project. Think both broad (</w:t>
-      </w:r>
-      <w:proofErr w:type="gramStart"/>
+        <w:t xml:space="preserve">. Our </w:t>
+      </w:r>
       <w:r>
         <w:rPr>
-          <w:i/>
+          <w:iCs/>
         </w:rPr>
-        <w:t>e.g.</w:t>
-      </w:r>
-      <w:proofErr w:type="gramEnd"/>
+        <w:t>three</w:t>
+      </w:r>
       <w:r>
         <w:rPr>
-          <w:i/>
+          <w:iCs/>
         </w:rPr>
-        <w:t xml:space="preserve"> broader society) and internal (e.g. Legal, Networking, </w:t>
-      </w:r>
-      <w:proofErr w:type="spellStart"/>
+        <w:t xml:space="preserve"> highest priority use cases are presented first. </w:t>
+      </w:r>
       <w:r>
         <w:rPr>
-          <w:i/>
+          <w:iCs/>
         </w:rPr>
-        <w:t>etc</w:t>
-      </w:r>
-      <w:proofErr w:type="spellEnd"/>
+        <w:t>Eight additional</w:t>
+      </w:r>
       <w:r>
         <w:rPr>
-          <w:i/>
+          <w:iCs/>
         </w:rPr>
-        <w:t>). Could describe the project champion and then leave the secondary stakeholders into a table.</w:t>
-      </w:r>
-    </w:p>
-    <w:p>
-      <w:pPr>
+        <w:t xml:space="preserve"> use cases are below and are presented as secondary goals for our team</w:t>
+      </w:r>
+      <w:r>
         <w:rPr>
-          <w:i/>
+          <w:iCs/>
+          <w:lang w:val="en-US"/>
         </w:rPr>
-      </w:pPr>
-    </w:p>
-    <w:p>
-      <w:pPr>
+        <w:t>s</w:t>
+      </w:r>
+      <w:r>
+        <w:rPr>
+          <w:iCs/>
+        </w:rPr>
+        <w:t xml:space="preserve"> to investigate once our high priority drivers have been handled.</w:t>
+      </w:r>
+    </w:p>
+    <w:p>
+      <w:pPr>
+        <w:pStyle w:val="Heading2"/>
+      </w:pPr>
+      <w:bookmarkStart w:id="13" w:name="_f17cltkqx86t" w:colFirst="0" w:colLast="0"/>
+      <w:bookmarkEnd w:id="13"/>
+      <w:r>
+        <w:t>High Priority</w:t>
+      </w:r>
+    </w:p>
+    <w:p>
+      <w:pPr>
+        <w:pStyle w:val="ListParagraph"/>
         <w:numPr>
           <w:ilvl w:val="0"/>
-          <w:numId w:val="9"/>
-        </w:numPr>
-      </w:pPr>
-      <w:r>
-        <w:t>What are their needs?</w:t>
-      </w:r>
-    </w:p>
-    <w:p>
-      <w:pPr>
+          <w:numId w:val="15"/>
+        </w:numPr>
+      </w:pPr>
+      <w:r>
+        <w:t>I</w:t>
+      </w:r>
+      <w:r>
+        <w:t>ncreasing the number of kiosks for busy airports</w:t>
+      </w:r>
+    </w:p>
+    <w:p>
+      <w:pPr>
+        <w:pStyle w:val="ListParagraph"/>
+        <w:numPr>
+          <w:ilvl w:val="1"/>
+          <w:numId w:val="15"/>
+        </w:numPr>
+      </w:pPr>
+      <w:r>
+        <w:t xml:space="preserve">We prioritized this as a goal for Delta, adding more self-service kiosks will have a high impact on lowering staffing costs, with a very good chance that a predictive algorithm will be able to determine the best airports and the best number of kiosks. If kiosks are correctly </w:t>
+      </w:r>
+      <w:r>
+        <w:t>deployed,</w:t>
+      </w:r>
+      <w:r>
+        <w:t xml:space="preserve"> we can begin to serve our ‘Elite’ customers on kiosks, further reducing the need for staffing in departure areas.</w:t>
+      </w:r>
+    </w:p>
+    <w:p>
+      <w:pPr>
+        <w:pStyle w:val="ListParagraph"/>
         <w:numPr>
           <w:ilvl w:val="0"/>
-          <w:numId w:val="9"/>
-        </w:numPr>
-      </w:pPr>
-      <w:r>
-        <w:t>What is their authority over the project?</w:t>
-      </w:r>
-    </w:p>
-    <w:p>
-      <w:pPr>
-        <w:numPr>
-          <w:ilvl w:val="0"/>
-          <w:numId w:val="9"/>
-        </w:numPr>
-      </w:pPr>
-      <w:r>
-        <w:t>How receptive are they to the project?</w:t>
-      </w:r>
-    </w:p>
-    <w:p>
-      <w:pPr>
-        <w:numPr>
-          <w:ilvl w:val="0"/>
-          <w:numId w:val="9"/>
-        </w:numPr>
-      </w:pPr>
-      <w:r>
-        <w:t>Should you train them on the data science life cycle or on agile practices?</w:t>
-      </w:r>
-    </w:p>
-    <w:p>
-      <w:pPr>
-        <w:pStyle w:val="Heading1"/>
-      </w:pPr>
-      <w:bookmarkStart w:id="12" w:name="_mboknccw5hxt" w:colFirst="0" w:colLast="0"/>
-      <w:bookmarkEnd w:id="12"/>
-      <w:r>
-        <w:br w:type="page"/>
-      </w:r>
-    </w:p>
-    <w:p>
-      <w:pPr>
-        <w:pStyle w:val="Heading1"/>
-      </w:pPr>
-      <w:bookmarkStart w:id="13" w:name="_kgj0at8yt9p6" w:colFirst="0" w:colLast="0"/>
-      <w:bookmarkEnd w:id="13"/>
-      <w:r>
-        <w:lastRenderedPageBreak/>
-        <w:t>Solution Definition</w:t>
-      </w:r>
-    </w:p>
-    <w:p>
-      <w:pPr>
-        <w:rPr>
-          <w:i/>
-        </w:rPr>
-      </w:pPr>
-      <w:r>
-        <w:rPr>
-          <w:i/>
-        </w:rPr>
-        <w:t>Much of this can be omitted if this is an exploratory project with no current intended productized system. Pending organizational policies, you might need architecture diagrams and product specs prior to project approval which would land nicely into appendices.</w:t>
-      </w:r>
+          <w:numId w:val="15"/>
+        </w:numPr>
+      </w:pPr>
     </w:p>
     <w:p>
       <w:pPr>
         <w:pStyle w:val="Heading2"/>
       </w:pPr>
-      <w:bookmarkStart w:id="14" w:name="_f17cltkqx86t" w:colFirst="0" w:colLast="0"/>
+      <w:bookmarkStart w:id="14" w:name="_yf6cdjvwxznr" w:colFirst="0" w:colLast="0"/>
       <w:bookmarkEnd w:id="14"/>
-      <w:r>
-        <w:t>Core Solution</w:t>
-      </w:r>
-    </w:p>
-    <w:p>
-      <w:pPr>
-        <w:rPr>
-          <w:i/>
-        </w:rPr>
-      </w:pPr>
-      <w:r>
-        <w:rPr>
-          <w:i/>
-        </w:rPr>
-        <w:t>What is the core deliverable?</w:t>
-      </w:r>
-    </w:p>
-    <w:p>
-      <w:pPr>
-        <w:rPr>
-          <w:i/>
-        </w:rPr>
-      </w:pPr>
-    </w:p>
-    <w:p>
-      <w:pPr>
-        <w:numPr>
-          <w:ilvl w:val="0"/>
-          <w:numId w:val="10"/>
-        </w:numPr>
-      </w:pPr>
-      <w:r>
-        <w:t>What is the product vision?</w:t>
-      </w:r>
-    </w:p>
-    <w:p>
-      <w:pPr>
-        <w:numPr>
-          <w:ilvl w:val="0"/>
-          <w:numId w:val="10"/>
-        </w:numPr>
-      </w:pPr>
-      <w:r>
-        <w:t>What is the core deliverable (usually the output of an ML model)?</w:t>
-      </w:r>
-    </w:p>
-    <w:p>
-      <w:pPr>
-        <w:numPr>
-          <w:ilvl w:val="0"/>
-          <w:numId w:val="10"/>
-        </w:numPr>
-      </w:pPr>
-      <w:r>
-        <w:t>How does this deliverable solve the underlying problem?</w:t>
-      </w:r>
-    </w:p>
-    <w:p>
-      <w:pPr>
-        <w:numPr>
-          <w:ilvl w:val="0"/>
-          <w:numId w:val="10"/>
-        </w:numPr>
-      </w:pPr>
-      <w:r>
-        <w:t>What is the MVP? Combine a logical set of the most promising deliverables to define the Minimal Viable Product (</w:t>
-      </w:r>
-      <w:proofErr w:type="gramStart"/>
-      <w:r>
-        <w:t>i.e.</w:t>
-      </w:r>
-      <w:proofErr w:type="gramEnd"/>
-      <w:r>
-        <w:t xml:space="preserve"> the first major release)</w:t>
-      </w:r>
-    </w:p>
-    <w:p/>
-    <w:p>
-      <w:pPr>
-        <w:pStyle w:val="Heading2"/>
-      </w:pPr>
-      <w:bookmarkStart w:id="15" w:name="_yf6cdjvwxznr" w:colFirst="0" w:colLast="0"/>
-      <w:bookmarkEnd w:id="15"/>
       <w:r>
         <w:t>Deployment</w:t>
       </w:r>
@@ -1926,8 +1879,8 @@
       <w:pPr>
         <w:pStyle w:val="Heading2"/>
       </w:pPr>
-      <w:bookmarkStart w:id="16" w:name="_wy270n6t9gl1" w:colFirst="0" w:colLast="0"/>
-      <w:bookmarkEnd w:id="16"/>
+      <w:bookmarkStart w:id="15" w:name="_wy270n6t9gl1" w:colFirst="0" w:colLast="0"/>
+      <w:bookmarkEnd w:id="15"/>
       <w:r>
         <w:t>Supporting Systems</w:t>
       </w:r>
@@ -2007,116 +1960,12 @@
     <w:p/>
     <w:p>
       <w:pPr>
-        <w:pStyle w:val="Heading2"/>
-      </w:pPr>
-      <w:bookmarkStart w:id="17" w:name="_88dble32besh" w:colFirst="0" w:colLast="0"/>
+        <w:pStyle w:val="Heading1"/>
+      </w:pPr>
+      <w:bookmarkStart w:id="16" w:name="_88dble32besh" w:colFirst="0" w:colLast="0"/>
+      <w:bookmarkStart w:id="17" w:name="_y119vp3yabkl" w:colFirst="0" w:colLast="0"/>
+      <w:bookmarkEnd w:id="16"/>
       <w:bookmarkEnd w:id="17"/>
-      <w:r>
-        <w:lastRenderedPageBreak/>
-        <w:t>Service Level Agreements [optional]</w:t>
-      </w:r>
-    </w:p>
-    <w:p>
-      <w:pPr>
-        <w:rPr>
-          <w:i/>
-        </w:rPr>
-      </w:pPr>
-      <w:r>
-        <w:rPr>
-          <w:i/>
-        </w:rPr>
-        <w:t>Typically throw this into an appendix for detailed for contractual or mass-market products. If a non-critical, internal system deliverable and/or ad hoc models, SLAs might not be required but it’s still good to mention general availability.</w:t>
-      </w:r>
-    </w:p>
-    <w:p/>
-    <w:p>
-      <w:pPr>
-        <w:pStyle w:val="Heading2"/>
-      </w:pPr>
-      <w:bookmarkStart w:id="18" w:name="_yyn5vp9pt3tp" w:colFirst="0" w:colLast="0"/>
-      <w:bookmarkEnd w:id="18"/>
-      <w:r>
-        <w:t>Beyond Scope</w:t>
-      </w:r>
-    </w:p>
-    <w:p>
-      <w:pPr>
-        <w:rPr>
-          <w:i/>
-        </w:rPr>
-      </w:pPr>
-      <w:r>
-        <w:rPr>
-          <w:i/>
-        </w:rPr>
-        <w:t xml:space="preserve">What should the team </w:t>
-      </w:r>
-      <w:r>
-        <w:rPr>
-          <w:i/>
-          <w:u w:val="single"/>
-        </w:rPr>
-        <w:t>not</w:t>
-      </w:r>
-      <w:r>
-        <w:rPr>
-          <w:i/>
-        </w:rPr>
-        <w:t xml:space="preserve"> do?</w:t>
-      </w:r>
-    </w:p>
-    <w:p>
-      <w:pPr>
-        <w:rPr>
-          <w:i/>
-        </w:rPr>
-      </w:pPr>
-    </w:p>
-    <w:p>
-      <w:pPr>
-        <w:numPr>
-          <w:ilvl w:val="0"/>
-          <w:numId w:val="8"/>
-        </w:numPr>
-      </w:pPr>
-      <w:r>
-        <w:t>What are the anti-goals? (</w:t>
-      </w:r>
-      <w:proofErr w:type="gramStart"/>
-      <w:r>
-        <w:t>i.e.</w:t>
-      </w:r>
-      <w:proofErr w:type="gramEnd"/>
-      <w:r>
-        <w:t xml:space="preserve"> things you want to specifically avoid doing)</w:t>
-      </w:r>
-    </w:p>
-    <w:p>
-      <w:pPr>
-        <w:numPr>
-          <w:ilvl w:val="0"/>
-          <w:numId w:val="8"/>
-        </w:numPr>
-      </w:pPr>
-      <w:r>
-        <w:t>What are beyond-scope items? (</w:t>
-      </w:r>
-      <w:proofErr w:type="gramStart"/>
-      <w:r>
-        <w:t>often</w:t>
-      </w:r>
-      <w:proofErr w:type="gramEnd"/>
-      <w:r>
-        <w:t xml:space="preserve"> this list is a good starting point for follow-up projects)</w:t>
-      </w:r>
-    </w:p>
-    <w:p>
-      <w:pPr>
-        <w:pStyle w:val="Heading1"/>
-      </w:pPr>
-      <w:bookmarkStart w:id="19" w:name="_y119vp3yabkl" w:colFirst="0" w:colLast="0"/>
-      <w:bookmarkEnd w:id="19"/>
       <w:r>
         <w:br w:type="page"/>
       </w:r>
@@ -2128,8 +1977,8 @@
           <w:i/>
         </w:rPr>
       </w:pPr>
-      <w:bookmarkStart w:id="20" w:name="_6fav4os0tger" w:colFirst="0" w:colLast="0"/>
-      <w:bookmarkEnd w:id="20"/>
+      <w:bookmarkStart w:id="18" w:name="_6fav4os0tger" w:colFirst="0" w:colLast="0"/>
+      <w:bookmarkEnd w:id="18"/>
       <w:r>
         <w:lastRenderedPageBreak/>
         <w:t>Solution Benefit</w:t>
@@ -2139,8 +1988,8 @@
       <w:pPr>
         <w:pStyle w:val="Heading2"/>
       </w:pPr>
-      <w:bookmarkStart w:id="21" w:name="_u21tgplbmx48" w:colFirst="0" w:colLast="0"/>
-      <w:bookmarkEnd w:id="21"/>
+      <w:bookmarkStart w:id="19" w:name="_u21tgplbmx48" w:colFirst="0" w:colLast="0"/>
+      <w:bookmarkEnd w:id="19"/>
       <w:r>
         <w:t>Success Measures</w:t>
       </w:r>
@@ -2227,8 +2076,8 @@
       <w:pPr>
         <w:pStyle w:val="Heading2"/>
       </w:pPr>
-      <w:bookmarkStart w:id="22" w:name="_gp6jwvff30ky" w:colFirst="0" w:colLast="0"/>
-      <w:bookmarkEnd w:id="22"/>
+      <w:bookmarkStart w:id="20" w:name="_gp6jwvff30ky" w:colFirst="0" w:colLast="0"/>
+      <w:bookmarkEnd w:id="20"/>
       <w:r>
         <w:t>Tangential benefits</w:t>
       </w:r>
@@ -2298,8 +2147,8 @@
       <w:pPr>
         <w:pStyle w:val="Heading2"/>
       </w:pPr>
-      <w:bookmarkStart w:id="23" w:name="_m68pronm5muj" w:colFirst="0" w:colLast="0"/>
-      <w:bookmarkEnd w:id="23"/>
+      <w:bookmarkStart w:id="21" w:name="_m68pronm5muj" w:colFirst="0" w:colLast="0"/>
+      <w:bookmarkEnd w:id="21"/>
       <w:r>
         <w:t>Return on Investment [optional]</w:t>
       </w:r>
@@ -2387,8 +2236,8 @@
       <w:pPr>
         <w:pStyle w:val="Heading1"/>
       </w:pPr>
-      <w:bookmarkStart w:id="24" w:name="_lk2qf3ltu78c" w:colFirst="0" w:colLast="0"/>
-      <w:bookmarkEnd w:id="24"/>
+      <w:bookmarkStart w:id="22" w:name="_lk2qf3ltu78c" w:colFirst="0" w:colLast="0"/>
+      <w:bookmarkEnd w:id="22"/>
       <w:r>
         <w:br w:type="page"/>
       </w:r>
@@ -2397,8 +2246,8 @@
       <w:pPr>
         <w:pStyle w:val="Heading1"/>
       </w:pPr>
-      <w:bookmarkStart w:id="25" w:name="_v8u3r3p5hs4i" w:colFirst="0" w:colLast="0"/>
-      <w:bookmarkEnd w:id="25"/>
+      <w:bookmarkStart w:id="23" w:name="_v8u3r3p5hs4i" w:colFirst="0" w:colLast="0"/>
+      <w:bookmarkEnd w:id="23"/>
       <w:r>
         <w:lastRenderedPageBreak/>
         <w:t>Project Approach</w:t>
@@ -2408,8 +2257,8 @@
       <w:pPr>
         <w:pStyle w:val="Heading2"/>
       </w:pPr>
-      <w:bookmarkStart w:id="26" w:name="_dt3puxxk7q8m" w:colFirst="0" w:colLast="0"/>
-      <w:bookmarkEnd w:id="26"/>
+      <w:bookmarkStart w:id="24" w:name="_dt3puxxk7q8m" w:colFirst="0" w:colLast="0"/>
+      <w:bookmarkEnd w:id="24"/>
       <w:r>
         <w:t>Project Roadmap</w:t>
       </w:r>
@@ -2503,8 +2352,8 @@
       <w:pPr>
         <w:pStyle w:val="Heading2"/>
       </w:pPr>
-      <w:bookmarkStart w:id="27" w:name="_m771dzbe0uyo" w:colFirst="0" w:colLast="0"/>
-      <w:bookmarkEnd w:id="27"/>
+      <w:bookmarkStart w:id="25" w:name="_m771dzbe0uyo" w:colFirst="0" w:colLast="0"/>
+      <w:bookmarkEnd w:id="25"/>
       <w:r>
         <w:t>Staff and Communications [optional]</w:t>
       </w:r>
@@ -2588,8 +2437,8 @@
       <w:pPr>
         <w:pStyle w:val="Heading2"/>
       </w:pPr>
-      <w:bookmarkStart w:id="28" w:name="_fwo5lvi59v93" w:colFirst="0" w:colLast="0"/>
-      <w:bookmarkEnd w:id="28"/>
+      <w:bookmarkStart w:id="26" w:name="_fwo5lvi59v93" w:colFirst="0" w:colLast="0"/>
+      <w:bookmarkEnd w:id="26"/>
       <w:r>
         <w:t>Infrastructure [optional]</w:t>
       </w:r>
@@ -2657,8 +2506,8 @@
       <w:pPr>
         <w:pStyle w:val="Heading2"/>
       </w:pPr>
-      <w:bookmarkStart w:id="29" w:name="_v0evbjlowj1f" w:colFirst="0" w:colLast="0"/>
-      <w:bookmarkEnd w:id="29"/>
+      <w:bookmarkStart w:id="27" w:name="_v0evbjlowj1f" w:colFirst="0" w:colLast="0"/>
+      <w:bookmarkEnd w:id="27"/>
       <w:r>
         <w:t>Data</w:t>
       </w:r>
@@ -2883,8 +2732,8 @@
       <w:pPr>
         <w:pStyle w:val="Heading1"/>
       </w:pPr>
-      <w:bookmarkStart w:id="30" w:name="_ypr5rs5koyj9" w:colFirst="0" w:colLast="0"/>
-      <w:bookmarkEnd w:id="30"/>
+      <w:bookmarkStart w:id="28" w:name="_ypr5rs5koyj9" w:colFirst="0" w:colLast="0"/>
+      <w:bookmarkEnd w:id="28"/>
       <w:r>
         <w:br w:type="page"/>
       </w:r>
@@ -2893,8 +2742,8 @@
       <w:pPr>
         <w:pStyle w:val="Heading1"/>
       </w:pPr>
-      <w:bookmarkStart w:id="31" w:name="_r5ds74owlnzr" w:colFirst="0" w:colLast="0"/>
-      <w:bookmarkEnd w:id="31"/>
+      <w:bookmarkStart w:id="29" w:name="_r5ds74owlnzr" w:colFirst="0" w:colLast="0"/>
+      <w:bookmarkEnd w:id="29"/>
       <w:r>
         <w:lastRenderedPageBreak/>
         <w:t>Appendixes [circumstantial]</w:t>
@@ -2917,8 +2766,8 @@
       <w:pPr>
         <w:pStyle w:val="Heading2"/>
       </w:pPr>
-      <w:bookmarkStart w:id="32" w:name="_nqd6vgijxf7i" w:colFirst="0" w:colLast="0"/>
-      <w:bookmarkEnd w:id="32"/>
+      <w:bookmarkStart w:id="30" w:name="_nqd6vgijxf7i" w:colFirst="0" w:colLast="0"/>
+      <w:bookmarkEnd w:id="30"/>
       <w:r>
         <w:t>Initial Backlog</w:t>
       </w:r>
@@ -2949,8 +2798,8 @@
       <w:pPr>
         <w:pStyle w:val="Heading2"/>
       </w:pPr>
-      <w:bookmarkStart w:id="33" w:name="_ijkqvmga9pr7" w:colFirst="0" w:colLast="0"/>
-      <w:bookmarkEnd w:id="33"/>
+      <w:bookmarkStart w:id="31" w:name="_ijkqvmga9pr7" w:colFirst="0" w:colLast="0"/>
+      <w:bookmarkEnd w:id="31"/>
       <w:r>
         <w:t>Financial Assessment</w:t>
       </w:r>
@@ -2992,8 +2841,8 @@
       <w:pPr>
         <w:pStyle w:val="Heading2"/>
       </w:pPr>
-      <w:bookmarkStart w:id="34" w:name="_fejqh15fxi0f" w:colFirst="0" w:colLast="0"/>
-      <w:bookmarkEnd w:id="34"/>
+      <w:bookmarkStart w:id="32" w:name="_fejqh15fxi0f" w:colFirst="0" w:colLast="0"/>
+      <w:bookmarkEnd w:id="32"/>
       <w:r>
         <w:t>Assumptions and Risks</w:t>
       </w:r>
@@ -3186,8 +3035,8 @@
       <w:pPr>
         <w:pStyle w:val="Heading1"/>
       </w:pPr>
-      <w:bookmarkStart w:id="35" w:name="_kc38itpj91fo" w:colFirst="0" w:colLast="0"/>
-      <w:bookmarkEnd w:id="35"/>
+      <w:bookmarkStart w:id="33" w:name="_kc38itpj91fo" w:colFirst="0" w:colLast="0"/>
+      <w:bookmarkEnd w:id="33"/>
       <w:r>
         <w:br w:type="page"/>
       </w:r>
@@ -3196,8 +3045,8 @@
       <w:pPr>
         <w:pStyle w:val="Heading1"/>
       </w:pPr>
-      <w:bookmarkStart w:id="36" w:name="_7n0inayleh42" w:colFirst="0" w:colLast="0"/>
-      <w:bookmarkEnd w:id="36"/>
+      <w:bookmarkStart w:id="34" w:name="_7n0inayleh42" w:colFirst="0" w:colLast="0"/>
+      <w:bookmarkEnd w:id="34"/>
       <w:r>
         <w:lastRenderedPageBreak/>
         <w:t>Document Version Control [optional]</w:t>
@@ -3469,25 +3318,7 @@
 <w:ftr xmlns:wpc="http://schemas.microsoft.com/office/word/2010/wordprocessingCanvas" xmlns:cx="http://schemas.microsoft.com/office/drawing/2014/chartex" xmlns:cx1="http://schemas.microsoft.com/office/drawing/2015/9/8/chartex" xmlns:cx2="http://schemas.microsoft.com/office/drawing/2015/10/21/chartex" xmlns:cx3="http://schemas.microsoft.com/office/drawing/2016/5/9/chartex" xmlns:cx4="http://schemas.microsoft.com/office/drawing/2016/5/10/chartex" xmlns:cx5="http://schemas.microsoft.com/office/drawing/2016/5/11/chartex" xmlns:cx6="http://schemas.microsoft.com/office/drawing/2016/5/12/chartex" xmlns:cx7="http://schemas.microsoft.com/office/drawing/2016/5/13/chartex" xmlns:cx8="http://schemas.microsoft.com/office/drawing/2016/5/14/chartex" xmlns:mc="http://schemas.openxmlformats.org/markup-compatibility/2006" xmlns:aink="http://schemas.microsoft.com/office/drawing/2016/ink" xmlns:am3d="http://schemas.microsoft.com/office/drawing/2017/model3d" xmlns:o="urn:schemas-microsoft-com:office:office" xmlns:oel="http://schemas.microsoft.com/office/2019/extlst" xmlns:r="http://schemas.openxmlformats.org/officeDocument/2006/relationships" xmlns:m="http://schemas.openxmlformats.org/officeDocument/2006/math" xmlns:v="urn:schemas-microsoft-com:vml" xmlns:wp14="http://schemas.microsoft.com/office/word/2010/wordprocessingDrawing" xmlns:wp="http://schemas.openxmlformats.org/drawingml/2006/wordprocessingDrawing" xmlns:w10="urn:schemas-microsoft-com:office:word" xmlns:w="http://schemas.openxmlformats.org/wordprocessingml/2006/main" xmlns:w14="http://schemas.microsoft.com/office/word/2010/wordml" xmlns:w15="http://schemas.microsoft.com/office/word/2012/wordml" xmlns:w16cex="http://schemas.microsoft.com/office/word/2018/wordml/cex" xmlns:w16cid="http://schemas.microsoft.com/office/word/2016/wordml/cid" xmlns:w16="http://schemas.microsoft.com/office/word/2018/wordml" xmlns:w16sdtdh="http://schemas.microsoft.com/office/word/2020/wordml/sdtdatahash" xmlns:w16se="http://schemas.microsoft.com/office/word/2015/wordml/symex" xmlns:wpg="http://schemas.microsoft.com/office/word/2010/wordprocessingGroup" xmlns:wpi="http://schemas.microsoft.com/office/word/2010/wordprocessingInk" xmlns:wne="http://schemas.microsoft.com/office/word/2006/wordml" xmlns:wps="http://schemas.microsoft.com/office/word/2010/wordprocessingShape" mc:Ignorable="w14 w15 w16se w16cid w16 w16cex w16sdtdh wp14">
   <w:p>
     <w:r>
-      <w:t>Data Driven Efficiency Improvement Proposal</w:t>
-    </w:r>
-    <w:r>
-      <w:t xml:space="preserve"> | 202</w:t>
-    </w:r>
-    <w:r>
-      <w:t>2</w:t>
-    </w:r>
-    <w:r>
-      <w:t>.</w:t>
-    </w:r>
-    <w:r>
-      <w:t>10</w:t>
-    </w:r>
-    <w:r>
-      <w:t>.</w:t>
-    </w:r>
-    <w:r>
-      <w:t>04</w:t>
+      <w:t>Data Driven Efficiency Improvement Proposal | 2022.10.04</w:t>
     </w:r>
     <w:r>
       <w:tab/>
@@ -4235,11 +4066,11 @@
   <w:abstractNum w:abstractNumId="6" w15:restartNumberingAfterBreak="0">
     <w:nsid w:val="4DD77B57"/>
     <w:multiLevelType w:val="multilevel"/>
-    <w:tmpl w:val="FD6CDE6C"/>
+    <w:tmpl w:val="A91E78D6"/>
     <w:lvl w:ilvl="0">
       <w:start w:val="1"/>
-      <w:numFmt w:val="bullet"/>
-      <w:lvlText w:val="●"/>
+      <w:numFmt w:val="decimal"/>
+      <w:lvlText w:val="%1."/>
       <w:lvlJc w:val="left"/>
       <w:pPr>
         <w:ind w:left="720" w:hanging="360"/>
@@ -4459,6 +4290,119 @@
     </w:lvl>
   </w:abstractNum>
   <w:abstractNum w:abstractNumId="8" w15:restartNumberingAfterBreak="0">
+    <w:nsid w:val="57687DF1"/>
+    <w:multiLevelType w:val="multilevel"/>
+    <w:tmpl w:val="A91E78D6"/>
+    <w:lvl w:ilvl="0">
+      <w:start w:val="1"/>
+      <w:numFmt w:val="decimal"/>
+      <w:lvlText w:val="%1."/>
+      <w:lvlJc w:val="left"/>
+      <w:pPr>
+        <w:ind w:left="720" w:hanging="360"/>
+      </w:pPr>
+      <w:rPr>
+        <w:u w:val="none"/>
+      </w:rPr>
+    </w:lvl>
+    <w:lvl w:ilvl="1">
+      <w:start w:val="1"/>
+      <w:numFmt w:val="bullet"/>
+      <w:lvlText w:val="○"/>
+      <w:lvlJc w:val="left"/>
+      <w:pPr>
+        <w:ind w:left="1440" w:hanging="360"/>
+      </w:pPr>
+      <w:rPr>
+        <w:u w:val="none"/>
+      </w:rPr>
+    </w:lvl>
+    <w:lvl w:ilvl="2">
+      <w:start w:val="1"/>
+      <w:numFmt w:val="bullet"/>
+      <w:lvlText w:val="■"/>
+      <w:lvlJc w:val="left"/>
+      <w:pPr>
+        <w:ind w:left="2160" w:hanging="360"/>
+      </w:pPr>
+      <w:rPr>
+        <w:u w:val="none"/>
+      </w:rPr>
+    </w:lvl>
+    <w:lvl w:ilvl="3">
+      <w:start w:val="1"/>
+      <w:numFmt w:val="bullet"/>
+      <w:lvlText w:val="●"/>
+      <w:lvlJc w:val="left"/>
+      <w:pPr>
+        <w:ind w:left="2880" w:hanging="360"/>
+      </w:pPr>
+      <w:rPr>
+        <w:u w:val="none"/>
+      </w:rPr>
+    </w:lvl>
+    <w:lvl w:ilvl="4">
+      <w:start w:val="1"/>
+      <w:numFmt w:val="bullet"/>
+      <w:lvlText w:val="○"/>
+      <w:lvlJc w:val="left"/>
+      <w:pPr>
+        <w:ind w:left="3600" w:hanging="360"/>
+      </w:pPr>
+      <w:rPr>
+        <w:u w:val="none"/>
+      </w:rPr>
+    </w:lvl>
+    <w:lvl w:ilvl="5">
+      <w:start w:val="1"/>
+      <w:numFmt w:val="bullet"/>
+      <w:lvlText w:val="■"/>
+      <w:lvlJc w:val="left"/>
+      <w:pPr>
+        <w:ind w:left="4320" w:hanging="360"/>
+      </w:pPr>
+      <w:rPr>
+        <w:u w:val="none"/>
+      </w:rPr>
+    </w:lvl>
+    <w:lvl w:ilvl="6">
+      <w:start w:val="1"/>
+      <w:numFmt w:val="bullet"/>
+      <w:lvlText w:val="●"/>
+      <w:lvlJc w:val="left"/>
+      <w:pPr>
+        <w:ind w:left="5040" w:hanging="360"/>
+      </w:pPr>
+      <w:rPr>
+        <w:u w:val="none"/>
+      </w:rPr>
+    </w:lvl>
+    <w:lvl w:ilvl="7">
+      <w:start w:val="1"/>
+      <w:numFmt w:val="bullet"/>
+      <w:lvlText w:val="○"/>
+      <w:lvlJc w:val="left"/>
+      <w:pPr>
+        <w:ind w:left="5760" w:hanging="360"/>
+      </w:pPr>
+      <w:rPr>
+        <w:u w:val="none"/>
+      </w:rPr>
+    </w:lvl>
+    <w:lvl w:ilvl="8">
+      <w:start w:val="1"/>
+      <w:numFmt w:val="bullet"/>
+      <w:lvlText w:val="■"/>
+      <w:lvlJc w:val="left"/>
+      <w:pPr>
+        <w:ind w:left="6480" w:hanging="360"/>
+      </w:pPr>
+      <w:rPr>
+        <w:u w:val="none"/>
+      </w:rPr>
+    </w:lvl>
+  </w:abstractNum>
+  <w:abstractNum w:abstractNumId="9" w15:restartNumberingAfterBreak="0">
     <w:nsid w:val="5F8D6783"/>
     <w:multiLevelType w:val="multilevel"/>
     <w:tmpl w:val="B776B974"/>
@@ -4571,7 +4515,7 @@
       </w:rPr>
     </w:lvl>
   </w:abstractNum>
-  <w:abstractNum w:abstractNumId="9" w15:restartNumberingAfterBreak="0">
+  <w:abstractNum w:abstractNumId="10" w15:restartNumberingAfterBreak="0">
     <w:nsid w:val="600D1DBE"/>
     <w:multiLevelType w:val="multilevel"/>
     <w:tmpl w:val="52CA68DA"/>
@@ -4684,7 +4628,233 @@
       </w:rPr>
     </w:lvl>
   </w:abstractNum>
-  <w:abstractNum w:abstractNumId="10" w15:restartNumberingAfterBreak="0">
+  <w:abstractNum w:abstractNumId="11" w15:restartNumberingAfterBreak="0">
+    <w:nsid w:val="607E1C50"/>
+    <w:multiLevelType w:val="multilevel"/>
+    <w:tmpl w:val="A91E78D6"/>
+    <w:lvl w:ilvl="0">
+      <w:start w:val="1"/>
+      <w:numFmt w:val="decimal"/>
+      <w:lvlText w:val="%1."/>
+      <w:lvlJc w:val="left"/>
+      <w:pPr>
+        <w:ind w:left="720" w:hanging="360"/>
+      </w:pPr>
+      <w:rPr>
+        <w:u w:val="none"/>
+      </w:rPr>
+    </w:lvl>
+    <w:lvl w:ilvl="1">
+      <w:start w:val="1"/>
+      <w:numFmt w:val="bullet"/>
+      <w:lvlText w:val="○"/>
+      <w:lvlJc w:val="left"/>
+      <w:pPr>
+        <w:ind w:left="1440" w:hanging="360"/>
+      </w:pPr>
+      <w:rPr>
+        <w:u w:val="none"/>
+      </w:rPr>
+    </w:lvl>
+    <w:lvl w:ilvl="2">
+      <w:start w:val="1"/>
+      <w:numFmt w:val="bullet"/>
+      <w:lvlText w:val="■"/>
+      <w:lvlJc w:val="left"/>
+      <w:pPr>
+        <w:ind w:left="2160" w:hanging="360"/>
+      </w:pPr>
+      <w:rPr>
+        <w:u w:val="none"/>
+      </w:rPr>
+    </w:lvl>
+    <w:lvl w:ilvl="3">
+      <w:start w:val="1"/>
+      <w:numFmt w:val="bullet"/>
+      <w:lvlText w:val="●"/>
+      <w:lvlJc w:val="left"/>
+      <w:pPr>
+        <w:ind w:left="2880" w:hanging="360"/>
+      </w:pPr>
+      <w:rPr>
+        <w:u w:val="none"/>
+      </w:rPr>
+    </w:lvl>
+    <w:lvl w:ilvl="4">
+      <w:start w:val="1"/>
+      <w:numFmt w:val="bullet"/>
+      <w:lvlText w:val="○"/>
+      <w:lvlJc w:val="left"/>
+      <w:pPr>
+        <w:ind w:left="3600" w:hanging="360"/>
+      </w:pPr>
+      <w:rPr>
+        <w:u w:val="none"/>
+      </w:rPr>
+    </w:lvl>
+    <w:lvl w:ilvl="5">
+      <w:start w:val="1"/>
+      <w:numFmt w:val="bullet"/>
+      <w:lvlText w:val="■"/>
+      <w:lvlJc w:val="left"/>
+      <w:pPr>
+        <w:ind w:left="4320" w:hanging="360"/>
+      </w:pPr>
+      <w:rPr>
+        <w:u w:val="none"/>
+      </w:rPr>
+    </w:lvl>
+    <w:lvl w:ilvl="6">
+      <w:start w:val="1"/>
+      <w:numFmt w:val="bullet"/>
+      <w:lvlText w:val="●"/>
+      <w:lvlJc w:val="left"/>
+      <w:pPr>
+        <w:ind w:left="5040" w:hanging="360"/>
+      </w:pPr>
+      <w:rPr>
+        <w:u w:val="none"/>
+      </w:rPr>
+    </w:lvl>
+    <w:lvl w:ilvl="7">
+      <w:start w:val="1"/>
+      <w:numFmt w:val="bullet"/>
+      <w:lvlText w:val="○"/>
+      <w:lvlJc w:val="left"/>
+      <w:pPr>
+        <w:ind w:left="5760" w:hanging="360"/>
+      </w:pPr>
+      <w:rPr>
+        <w:u w:val="none"/>
+      </w:rPr>
+    </w:lvl>
+    <w:lvl w:ilvl="8">
+      <w:start w:val="1"/>
+      <w:numFmt w:val="bullet"/>
+      <w:lvlText w:val="■"/>
+      <w:lvlJc w:val="left"/>
+      <w:pPr>
+        <w:ind w:left="6480" w:hanging="360"/>
+      </w:pPr>
+      <w:rPr>
+        <w:u w:val="none"/>
+      </w:rPr>
+    </w:lvl>
+  </w:abstractNum>
+  <w:abstractNum w:abstractNumId="12" w15:restartNumberingAfterBreak="0">
+    <w:nsid w:val="6AFC0981"/>
+    <w:multiLevelType w:val="hybridMultilevel"/>
+    <w:tmpl w:val="77E625F2"/>
+    <w:lvl w:ilvl="0" w:tplc="04090001">
+      <w:start w:val="1"/>
+      <w:numFmt w:val="bullet"/>
+      <w:lvlText w:val=""/>
+      <w:lvlJc w:val="left"/>
+      <w:pPr>
+        <w:ind w:left="720" w:hanging="360"/>
+      </w:pPr>
+      <w:rPr>
+        <w:rFonts w:ascii="Symbol" w:hAnsi="Symbol" w:hint="default"/>
+      </w:rPr>
+    </w:lvl>
+    <w:lvl w:ilvl="1" w:tplc="04090003" w:tentative="1">
+      <w:start w:val="1"/>
+      <w:numFmt w:val="bullet"/>
+      <w:lvlText w:val="o"/>
+      <w:lvlJc w:val="left"/>
+      <w:pPr>
+        <w:ind w:left="1440" w:hanging="360"/>
+      </w:pPr>
+      <w:rPr>
+        <w:rFonts w:ascii="Courier New" w:hAnsi="Courier New" w:cs="Courier New" w:hint="default"/>
+      </w:rPr>
+    </w:lvl>
+    <w:lvl w:ilvl="2" w:tplc="04090005" w:tentative="1">
+      <w:start w:val="1"/>
+      <w:numFmt w:val="bullet"/>
+      <w:lvlText w:val=""/>
+      <w:lvlJc w:val="left"/>
+      <w:pPr>
+        <w:ind w:left="2160" w:hanging="360"/>
+      </w:pPr>
+      <w:rPr>
+        <w:rFonts w:ascii="Wingdings" w:hAnsi="Wingdings" w:hint="default"/>
+      </w:rPr>
+    </w:lvl>
+    <w:lvl w:ilvl="3" w:tplc="04090001" w:tentative="1">
+      <w:start w:val="1"/>
+      <w:numFmt w:val="bullet"/>
+      <w:lvlText w:val=""/>
+      <w:lvlJc w:val="left"/>
+      <w:pPr>
+        <w:ind w:left="2880" w:hanging="360"/>
+      </w:pPr>
+      <w:rPr>
+        <w:rFonts w:ascii="Symbol" w:hAnsi="Symbol" w:hint="default"/>
+      </w:rPr>
+    </w:lvl>
+    <w:lvl w:ilvl="4" w:tplc="04090003" w:tentative="1">
+      <w:start w:val="1"/>
+      <w:numFmt w:val="bullet"/>
+      <w:lvlText w:val="o"/>
+      <w:lvlJc w:val="left"/>
+      <w:pPr>
+        <w:ind w:left="3600" w:hanging="360"/>
+      </w:pPr>
+      <w:rPr>
+        <w:rFonts w:ascii="Courier New" w:hAnsi="Courier New" w:cs="Courier New" w:hint="default"/>
+      </w:rPr>
+    </w:lvl>
+    <w:lvl w:ilvl="5" w:tplc="04090005" w:tentative="1">
+      <w:start w:val="1"/>
+      <w:numFmt w:val="bullet"/>
+      <w:lvlText w:val=""/>
+      <w:lvlJc w:val="left"/>
+      <w:pPr>
+        <w:ind w:left="4320" w:hanging="360"/>
+      </w:pPr>
+      <w:rPr>
+        <w:rFonts w:ascii="Wingdings" w:hAnsi="Wingdings" w:hint="default"/>
+      </w:rPr>
+    </w:lvl>
+    <w:lvl w:ilvl="6" w:tplc="04090001" w:tentative="1">
+      <w:start w:val="1"/>
+      <w:numFmt w:val="bullet"/>
+      <w:lvlText w:val=""/>
+      <w:lvlJc w:val="left"/>
+      <w:pPr>
+        <w:ind w:left="5040" w:hanging="360"/>
+      </w:pPr>
+      <w:rPr>
+        <w:rFonts w:ascii="Symbol" w:hAnsi="Symbol" w:hint="default"/>
+      </w:rPr>
+    </w:lvl>
+    <w:lvl w:ilvl="7" w:tplc="04090003" w:tentative="1">
+      <w:start w:val="1"/>
+      <w:numFmt w:val="bullet"/>
+      <w:lvlText w:val="o"/>
+      <w:lvlJc w:val="left"/>
+      <w:pPr>
+        <w:ind w:left="5760" w:hanging="360"/>
+      </w:pPr>
+      <w:rPr>
+        <w:rFonts w:ascii="Courier New" w:hAnsi="Courier New" w:cs="Courier New" w:hint="default"/>
+      </w:rPr>
+    </w:lvl>
+    <w:lvl w:ilvl="8" w:tplc="04090005" w:tentative="1">
+      <w:start w:val="1"/>
+      <w:numFmt w:val="bullet"/>
+      <w:lvlText w:val=""/>
+      <w:lvlJc w:val="left"/>
+      <w:pPr>
+        <w:ind w:left="6480" w:hanging="360"/>
+      </w:pPr>
+      <w:rPr>
+        <w:rFonts w:ascii="Wingdings" w:hAnsi="Wingdings" w:hint="default"/>
+      </w:rPr>
+    </w:lvl>
+  </w:abstractNum>
+  <w:abstractNum w:abstractNumId="13" w15:restartNumberingAfterBreak="0">
     <w:nsid w:val="6E2F5714"/>
     <w:multiLevelType w:val="multilevel"/>
     <w:tmpl w:val="C3786068"/>
@@ -4797,7 +4967,7 @@
       </w:rPr>
     </w:lvl>
   </w:abstractNum>
-  <w:abstractNum w:abstractNumId="11" w15:restartNumberingAfterBreak="0">
+  <w:abstractNum w:abstractNumId="14" w15:restartNumberingAfterBreak="0">
     <w:nsid w:val="781B7ED0"/>
     <w:multiLevelType w:val="multilevel"/>
     <w:tmpl w:val="7076D0DA"/>
@@ -4917,13 +5087,13 @@
     <w:abstractNumId w:val="0"/>
   </w:num>
   <w:num w:numId="3" w16cid:durableId="906766386">
-    <w:abstractNumId w:val="11"/>
+    <w:abstractNumId w:val="14"/>
   </w:num>
   <w:num w:numId="4" w16cid:durableId="1617827309">
-    <w:abstractNumId w:val="8"/>
+    <w:abstractNumId w:val="9"/>
   </w:num>
   <w:num w:numId="5" w16cid:durableId="337466319">
-    <w:abstractNumId w:val="9"/>
+    <w:abstractNumId w:val="10"/>
   </w:num>
   <w:num w:numId="6" w16cid:durableId="2015499678">
     <w:abstractNumId w:val="1"/>
@@ -4941,10 +5111,19 @@
     <w:abstractNumId w:val="7"/>
   </w:num>
   <w:num w:numId="11" w16cid:durableId="1250239121">
-    <w:abstractNumId w:val="10"/>
+    <w:abstractNumId w:val="13"/>
   </w:num>
   <w:num w:numId="12" w16cid:durableId="852955142">
     <w:abstractNumId w:val="4"/>
+  </w:num>
+  <w:num w:numId="13" w16cid:durableId="1897817190">
+    <w:abstractNumId w:val="12"/>
+  </w:num>
+  <w:num w:numId="14" w16cid:durableId="2035417500">
+    <w:abstractNumId w:val="11"/>
+  </w:num>
+  <w:num w:numId="15" w16cid:durableId="690882725">
+    <w:abstractNumId w:val="8"/>
   </w:num>
 </w:numbering>
 </file>
@@ -5577,6 +5756,17 @@
     <w:uiPriority w:val="99"/>
     <w:rsid w:val="009C15F4"/>
   </w:style>
+  <w:style w:type="paragraph" w:styleId="ListParagraph">
+    <w:name w:val="List Paragraph"/>
+    <w:basedOn w:val="Normal"/>
+    <w:uiPriority w:val="34"/>
+    <w:qFormat/>
+    <w:rsid w:val="00006366"/>
+    <w:pPr>
+      <w:ind w:left="720"/>
+      <w:contextualSpacing/>
+    </w:pPr>
+  </w:style>
 </w:styles>
 </file>
 

</xml_diff>